<commit_message>
Document for Git Study
</commit_message>
<xml_diff>
--- a/Git_Study.docx
+++ b/Git_Study.docx
@@ -3,23 +3,981 @@
 <w:document xmlns:wpc="http://schemas.microsoft.com/office/word/2010/wordprocessingCanvas" xmlns:cx="http://schemas.microsoft.com/office/drawing/2014/chartex" xmlns:cx1="http://schemas.microsoft.com/office/drawing/2015/9/8/chartex" xmlns:cx2="http://schemas.microsoft.com/office/drawing/2015/10/21/chartex" xmlns:cx3="http://schemas.microsoft.com/office/drawing/2016/5/9/chartex" xmlns:cx4="http://schemas.microsoft.com/office/drawing/2016/5/10/chartex" xmlns:cx5="http://schemas.microsoft.com/office/drawing/2016/5/11/chartex" xmlns:cx6="http://schemas.microsoft.com/office/drawing/2016/5/12/chartex" xmlns:cx7="http://schemas.microsoft.com/office/drawing/2016/5/13/chartex" xmlns:cx8="http://schemas.microsoft.com/office/drawing/2016/5/14/chartex" xmlns:mc="http://schemas.openxmlformats.org/markup-compatibility/2006" xmlns:aink="http://schemas.microsoft.com/office/drawing/2016/ink" xmlns:am3d="http://schemas.microsoft.com/office/drawing/2017/model3d" xmlns:o="urn:schemas-microsoft-com:office:office" xmlns:r="http://schemas.openxmlformats.org/officeDocument/2006/relationships" xmlns:m="http://schemas.openxmlformats.org/officeDocument/2006/math" xmlns:v="urn:schemas-microsoft-com:vml" xmlns:wp14="http://schemas.microsoft.com/office/word/2010/wordprocessingDrawing" xmlns:wp="http://schemas.openxmlformats.org/drawingml/2006/wordprocessingDrawing" xmlns:w10="urn:schemas-microsoft-com:office:word" xmlns:w="http://schemas.openxmlformats.org/wordprocessingml/2006/main" xmlns:w14="http://schemas.microsoft.com/office/word/2010/wordml" xmlns:w15="http://schemas.microsoft.com/office/word/2012/wordml" xmlns:w16cid="http://schemas.microsoft.com/office/word/2016/wordml/cid" xmlns:w16se="http://schemas.microsoft.com/office/word/2015/wordml/symex" xmlns:wpg="http://schemas.microsoft.com/office/word/2010/wordprocessingGroup" xmlns:wpi="http://schemas.microsoft.com/office/word/2010/wordprocessingInk" xmlns:wne="http://schemas.microsoft.com/office/word/2006/wordml" xmlns:wps="http://schemas.microsoft.com/office/word/2010/wordprocessingShape" mc:Ignorable="w14 w15 w16se w16cid wp14">
   <w:body>
     <w:p>
+      <w:pPr>
+        <w:rPr>
+          <w:rFonts w:ascii="Arial" w:hAnsi="Arial" w:cs="Arial"/>
+          <w:b/>
+          <w:sz w:val="28"/>
+          <w:szCs w:val="28"/>
+        </w:rPr>
+      </w:pPr>
+      <w:r>
+        <w:rPr>
+          <w:rFonts w:ascii="Arial" w:hAnsi="Arial" w:cs="Arial"/>
+        </w:rPr>
+        <w:t xml:space="preserve">    </w:t>
+      </w:r>
+      <w:r>
+        <w:rPr>
+          <w:rFonts w:ascii="Arial" w:hAnsi="Arial" w:cs="Arial"/>
+        </w:rPr>
+        <w:tab/>
+      </w:r>
+      <w:r>
+        <w:rPr>
+          <w:rFonts w:ascii="Arial" w:hAnsi="Arial" w:cs="Arial"/>
+        </w:rPr>
+        <w:tab/>
+      </w:r>
+      <w:r>
+        <w:rPr>
+          <w:rFonts w:ascii="Arial" w:hAnsi="Arial" w:cs="Arial"/>
+        </w:rPr>
+        <w:tab/>
+      </w:r>
+      <w:r>
+        <w:rPr>
+          <w:rFonts w:ascii="Arial" w:hAnsi="Arial" w:cs="Arial"/>
+        </w:rPr>
+        <w:tab/>
+        <w:t xml:space="preserve">           </w:t>
+      </w:r>
+      <w:r>
+        <w:rPr>
+          <w:rFonts w:ascii="Arial" w:hAnsi="Arial" w:cs="Arial"/>
+          <w:b/>
+          <w:sz w:val="28"/>
+          <w:szCs w:val="28"/>
+        </w:rPr>
+        <w:t>Git Study</w:t>
+      </w:r>
+    </w:p>
+    <w:p>
+      <w:pPr>
+        <w:rPr>
+          <w:rFonts w:ascii="Arial" w:hAnsi="Arial" w:cs="Arial"/>
+        </w:rPr>
+      </w:pPr>
+    </w:p>
+    <w:p>
+      <w:pPr>
+        <w:rPr>
+          <w:rFonts w:ascii="Arial" w:hAnsi="Arial" w:cs="Arial"/>
+        </w:rPr>
+      </w:pPr>
+      <w:r>
+        <w:rPr>
+          <w:rFonts w:ascii="Arial" w:hAnsi="Arial" w:cs="Arial"/>
+        </w:rPr>
+        <w:t xml:space="preserve">git </w:t>
+      </w:r>
       <w:proofErr w:type="spellStart"/>
-      <w:r>
-        <w:t>Bjhfbdhvbjqjho</w:t>
+      <w:proofErr w:type="gramStart"/>
+      <w:r>
+        <w:rPr>
+          <w:rFonts w:ascii="Arial" w:hAnsi="Arial" w:cs="Arial"/>
+        </w:rPr>
+        <w:t>init</w:t>
       </w:r>
       <w:proofErr w:type="spellEnd"/>
       <w:r>
-        <w:t xml:space="preserve"> h</w:t>
-      </w:r>
-    </w:p>
-    <w:p/>
-    <w:p/>
-    <w:p>
-      <w:r>
-        <w:t>Hcjkdsgjvchkjlvk;l;l</w:t>
+        <w:rPr>
+          <w:rFonts w:ascii="Arial" w:hAnsi="Arial" w:cs="Arial"/>
+        </w:rPr>
+        <w:t xml:space="preserve"> :</w:t>
+      </w:r>
+      <w:proofErr w:type="gramEnd"/>
+      <w:r>
+        <w:rPr>
+          <w:rFonts w:ascii="Arial" w:hAnsi="Arial" w:cs="Arial"/>
+        </w:rPr>
+        <w:t xml:space="preserve"> It is for initializing the Git repository via command line </w:t>
+      </w:r>
+    </w:p>
+    <w:p>
+      <w:pPr>
+        <w:rPr>
+          <w:rFonts w:ascii="Arial" w:hAnsi="Arial" w:cs="Arial"/>
+        </w:rPr>
+      </w:pPr>
+    </w:p>
+    <w:p>
+      <w:pPr>
+        <w:rPr>
+          <w:rFonts w:ascii="Arial" w:hAnsi="Arial" w:cs="Arial"/>
+        </w:rPr>
+      </w:pPr>
+      <w:r>
+        <w:rPr>
+          <w:rFonts w:ascii="Arial" w:hAnsi="Arial" w:cs="Arial"/>
+        </w:rPr>
+        <w:t>git add Readme.txt: It is used to add a particular file need to be uploaded</w:t>
+      </w:r>
+    </w:p>
+    <w:p>
+      <w:pPr>
+        <w:rPr>
+          <w:rFonts w:ascii="Arial" w:hAnsi="Arial" w:cs="Arial"/>
+        </w:rPr>
+      </w:pPr>
+    </w:p>
+    <w:p>
+      <w:pPr>
+        <w:rPr>
+          <w:rFonts w:ascii="Arial" w:hAnsi="Arial" w:cs="Arial"/>
+        </w:rPr>
+      </w:pPr>
+      <w:r>
+        <w:rPr>
+          <w:rFonts w:ascii="Arial" w:hAnsi="Arial" w:cs="Arial"/>
+        </w:rPr>
+        <w:t>git commit -m “first commit</w:t>
+      </w:r>
+      <w:proofErr w:type="gramStart"/>
+      <w:r>
+        <w:rPr>
+          <w:rFonts w:ascii="Arial" w:hAnsi="Arial" w:cs="Arial"/>
+        </w:rPr>
+        <w:t>” :</w:t>
+      </w:r>
+      <w:proofErr w:type="gramEnd"/>
+      <w:r>
+        <w:rPr>
+          <w:rFonts w:ascii="Arial" w:hAnsi="Arial" w:cs="Arial"/>
+        </w:rPr>
+        <w:t xml:space="preserve"> To save the particular file for upload to git repository.</w:t>
+      </w:r>
+    </w:p>
+    <w:p>
+      <w:pPr>
+        <w:rPr>
+          <w:rFonts w:ascii="Arial" w:hAnsi="Arial" w:cs="Arial"/>
+        </w:rPr>
+      </w:pPr>
+    </w:p>
+    <w:p>
+      <w:pPr>
+        <w:rPr>
+          <w:rFonts w:ascii="Arial" w:hAnsi="Arial" w:cs="Arial"/>
+        </w:rPr>
+      </w:pPr>
+    </w:p>
+    <w:p>
+      <w:pPr>
+        <w:rPr>
+          <w:rFonts w:ascii="Arial" w:hAnsi="Arial" w:cs="Arial"/>
+        </w:rPr>
+      </w:pPr>
+      <w:r>
+        <w:rPr>
+          <w:rFonts w:ascii="Arial" w:hAnsi="Arial" w:cs="Arial"/>
+        </w:rPr>
+        <w:t>git remote add origin https://github.com/yogeshra/MyProject.git</w:t>
+      </w:r>
+    </w:p>
+    <w:p>
+      <w:pPr>
+        <w:rPr>
+          <w:rFonts w:ascii="Arial" w:hAnsi="Arial" w:cs="Arial"/>
+        </w:rPr>
+      </w:pPr>
+      <w:r>
+        <w:rPr>
+          <w:rFonts w:ascii="Arial" w:hAnsi="Arial" w:cs="Arial"/>
+        </w:rPr>
+        <w:t xml:space="preserve">The path where we need to push the file on </w:t>
+      </w:r>
+      <w:proofErr w:type="spellStart"/>
+      <w:r>
+        <w:rPr>
+          <w:rFonts w:ascii="Arial" w:hAnsi="Arial" w:cs="Arial"/>
+        </w:rPr>
+        <w:t>github</w:t>
+      </w:r>
+      <w:proofErr w:type="spellEnd"/>
+    </w:p>
+    <w:p>
+      <w:pPr>
+        <w:rPr>
+          <w:rFonts w:ascii="Arial" w:hAnsi="Arial" w:cs="Arial"/>
+        </w:rPr>
+      </w:pPr>
+    </w:p>
+    <w:p>
+      <w:pPr>
+        <w:rPr>
+          <w:rFonts w:ascii="Arial" w:hAnsi="Arial" w:cs="Arial"/>
+        </w:rPr>
+      </w:pPr>
+    </w:p>
+    <w:p>
+      <w:pPr>
+        <w:rPr>
+          <w:rFonts w:ascii="Arial" w:hAnsi="Arial" w:cs="Arial"/>
+        </w:rPr>
+      </w:pPr>
+      <w:r>
+        <w:rPr>
+          <w:rFonts w:ascii="Arial" w:hAnsi="Arial" w:cs="Arial"/>
+        </w:rPr>
+        <w:t xml:space="preserve">git push -u origin master: It pushes file to remote </w:t>
+      </w:r>
+      <w:proofErr w:type="spellStart"/>
+      <w:r>
+        <w:rPr>
+          <w:rFonts w:ascii="Arial" w:hAnsi="Arial" w:cs="Arial"/>
+        </w:rPr>
+        <w:t>git</w:t>
+      </w:r>
+      <w:proofErr w:type="spellEnd"/>
+      <w:r>
+        <w:rPr>
+          <w:rFonts w:ascii="Arial" w:hAnsi="Arial" w:cs="Arial"/>
+        </w:rPr>
+        <w:t xml:space="preserve"> repo, asks for username and password for first time.</w:t>
+      </w:r>
+    </w:p>
+    <w:p>
+      <w:pPr>
+        <w:rPr>
+          <w:rFonts w:ascii="Arial" w:hAnsi="Arial" w:cs="Arial"/>
+        </w:rPr>
+      </w:pPr>
+    </w:p>
+    <w:p>
+      <w:pPr>
+        <w:rPr>
+          <w:rFonts w:ascii="Arial" w:hAnsi="Arial" w:cs="Arial"/>
+        </w:rPr>
+      </w:pPr>
+      <w:r>
+        <w:rPr>
+          <w:rFonts w:ascii="Arial" w:hAnsi="Arial" w:cs="Arial"/>
+        </w:rPr>
+        <w:t xml:space="preserve">git </w:t>
+      </w:r>
+      <w:proofErr w:type="gramStart"/>
+      <w:r>
+        <w:rPr>
+          <w:rFonts w:ascii="Arial" w:hAnsi="Arial" w:cs="Arial"/>
+        </w:rPr>
+        <w:t>status:</w:t>
+      </w:r>
+      <w:proofErr w:type="gramEnd"/>
+      <w:r>
+        <w:rPr>
+          <w:rFonts w:ascii="Arial" w:hAnsi="Arial" w:cs="Arial"/>
+        </w:rPr>
+        <w:t xml:space="preserve"> shows status for the git.</w:t>
+      </w:r>
+    </w:p>
+    <w:p>
+      <w:pPr>
+        <w:rPr>
+          <w:rFonts w:ascii="Arial" w:hAnsi="Arial" w:cs="Arial"/>
+        </w:rPr>
+      </w:pPr>
+    </w:p>
+    <w:p>
+      <w:pPr>
+        <w:rPr>
+          <w:rFonts w:ascii="Arial" w:hAnsi="Arial" w:cs="Arial"/>
+        </w:rPr>
+      </w:pPr>
+    </w:p>
+    <w:p>
+      <w:pPr>
+        <w:rPr>
+          <w:rFonts w:ascii="Arial" w:hAnsi="Arial" w:cs="Arial"/>
+        </w:rPr>
+      </w:pPr>
+      <w:r>
+        <w:rPr>
+          <w:rFonts w:ascii="Arial" w:hAnsi="Arial" w:cs="Arial"/>
+        </w:rPr>
+        <w:t>For Git study refer below links:</w:t>
+      </w:r>
+    </w:p>
+    <w:p>
+      <w:pPr>
+        <w:rPr>
+          <w:rFonts w:ascii="Arial" w:hAnsi="Arial" w:cs="Arial"/>
+        </w:rPr>
+      </w:pPr>
+    </w:p>
+    <w:p>
+      <w:pPr>
+        <w:rPr>
+          <w:rFonts w:ascii="Arial" w:hAnsi="Arial" w:cs="Arial"/>
+        </w:rPr>
+      </w:pPr>
+      <w:r>
+        <w:rPr>
+          <w:rFonts w:ascii="Arial" w:hAnsi="Arial" w:cs="Arial"/>
+        </w:rPr>
+        <w:t>https://www.edureka.co/blog/git-tutorial/</w:t>
+      </w:r>
+    </w:p>
+    <w:p>
+      <w:pPr>
+        <w:rPr>
+          <w:rFonts w:ascii="Arial" w:hAnsi="Arial" w:cs="Arial"/>
+        </w:rPr>
+      </w:pPr>
+    </w:p>
+    <w:p>
+      <w:pPr>
+        <w:rPr>
+          <w:rFonts w:ascii="Arial" w:hAnsi="Arial" w:cs="Arial"/>
+        </w:rPr>
+      </w:pPr>
+      <w:r>
+        <w:rPr>
+          <w:rFonts w:ascii="Arial" w:hAnsi="Arial" w:cs="Arial"/>
+        </w:rPr>
+        <w:t>https://guides.github.com/activities/hello-world/</w:t>
+      </w:r>
+    </w:p>
+    <w:p>
+      <w:pPr>
+        <w:rPr>
+          <w:rFonts w:ascii="Arial" w:hAnsi="Arial" w:cs="Arial"/>
+        </w:rPr>
+      </w:pPr>
+    </w:p>
+    <w:p>
+      <w:pPr>
+        <w:rPr>
+          <w:rFonts w:ascii="Arial" w:hAnsi="Arial" w:cs="Arial"/>
+        </w:rPr>
+      </w:pPr>
+      <w:r>
+        <w:rPr>
+          <w:rFonts w:ascii="Arial" w:hAnsi="Arial" w:cs="Arial"/>
+        </w:rPr>
+        <w:t>git branch -</w:t>
+      </w:r>
+      <w:proofErr w:type="gramStart"/>
+      <w:r>
+        <w:rPr>
+          <w:rFonts w:ascii="Arial" w:hAnsi="Arial" w:cs="Arial"/>
+        </w:rPr>
+        <w:t>a:</w:t>
+      </w:r>
+      <w:proofErr w:type="gramEnd"/>
+      <w:r>
+        <w:rPr>
+          <w:rFonts w:ascii="Arial" w:hAnsi="Arial" w:cs="Arial"/>
+        </w:rPr>
+        <w:t xml:space="preserve"> shows all the present branches.</w:t>
+      </w:r>
+    </w:p>
+    <w:p>
+      <w:pPr>
+        <w:rPr>
+          <w:rFonts w:ascii="Arial" w:hAnsi="Arial" w:cs="Arial"/>
+        </w:rPr>
+      </w:pPr>
+    </w:p>
+    <w:p>
+      <w:pPr>
+        <w:rPr>
+          <w:rFonts w:ascii="Arial" w:hAnsi="Arial" w:cs="Arial"/>
+        </w:rPr>
+      </w:pPr>
+      <w:r>
+        <w:rPr>
+          <w:rFonts w:ascii="Arial" w:hAnsi="Arial" w:cs="Arial"/>
+        </w:rPr>
+        <w:t>git branch -d &lt;</w:t>
+      </w:r>
+      <w:proofErr w:type="spellStart"/>
+      <w:r>
+        <w:rPr>
+          <w:rFonts w:ascii="Arial" w:hAnsi="Arial" w:cs="Arial"/>
+        </w:rPr>
+        <w:t>branchname</w:t>
+      </w:r>
+      <w:proofErr w:type="spellEnd"/>
+      <w:proofErr w:type="gramStart"/>
+      <w:r>
+        <w:rPr>
+          <w:rFonts w:ascii="Arial" w:hAnsi="Arial" w:cs="Arial"/>
+        </w:rPr>
+        <w:t>&gt; :</w:t>
+      </w:r>
+      <w:proofErr w:type="gramEnd"/>
+      <w:r>
+        <w:rPr>
+          <w:rFonts w:ascii="Arial" w:hAnsi="Arial" w:cs="Arial"/>
+        </w:rPr>
+        <w:t xml:space="preserve"> used to delete a branch</w:t>
+      </w:r>
+    </w:p>
+    <w:p>
+      <w:pPr>
+        <w:rPr>
+          <w:rFonts w:ascii="Arial" w:hAnsi="Arial" w:cs="Arial"/>
+        </w:rPr>
+      </w:pPr>
+    </w:p>
+    <w:p>
+      <w:pPr>
+        <w:rPr>
+          <w:rFonts w:ascii="Arial" w:hAnsi="Arial" w:cs="Arial"/>
+        </w:rPr>
+      </w:pPr>
+    </w:p>
+    <w:p>
+      <w:pPr>
+        <w:rPr>
+          <w:rFonts w:ascii="Arial" w:hAnsi="Arial" w:cs="Arial"/>
+        </w:rPr>
+      </w:pPr>
+      <w:r>
+        <w:rPr>
+          <w:rFonts w:ascii="Arial" w:hAnsi="Arial" w:cs="Arial"/>
+        </w:rPr>
+        <w:t>git branch &lt;branch name</w:t>
+      </w:r>
+      <w:proofErr w:type="gramStart"/>
+      <w:r>
+        <w:rPr>
+          <w:rFonts w:ascii="Arial" w:hAnsi="Arial" w:cs="Arial"/>
+        </w:rPr>
+        <w:t>&gt; :</w:t>
+      </w:r>
+      <w:proofErr w:type="gramEnd"/>
+      <w:r>
+        <w:rPr>
+          <w:rFonts w:ascii="Arial" w:hAnsi="Arial" w:cs="Arial"/>
+        </w:rPr>
+        <w:t xml:space="preserve"> will create a new branch for the existing repo</w:t>
+      </w:r>
+    </w:p>
+    <w:p>
+      <w:pPr>
+        <w:rPr>
+          <w:rFonts w:ascii="Arial" w:hAnsi="Arial" w:cs="Arial"/>
+        </w:rPr>
+      </w:pPr>
+    </w:p>
+    <w:p>
+      <w:pPr>
+        <w:rPr>
+          <w:rFonts w:ascii="Arial" w:hAnsi="Arial" w:cs="Arial"/>
+        </w:rPr>
+      </w:pPr>
+      <w:r>
+        <w:rPr>
+          <w:rFonts w:ascii="Arial" w:hAnsi="Arial" w:cs="Arial"/>
+        </w:rPr>
+        <w:t>git checkout &lt;branch name&gt;: You will switch to the new created branch</w:t>
+      </w:r>
+    </w:p>
+    <w:p>
+      <w:pPr>
+        <w:rPr>
+          <w:rFonts w:ascii="Arial" w:hAnsi="Arial" w:cs="Arial"/>
+        </w:rPr>
+      </w:pPr>
+    </w:p>
+    <w:p>
+      <w:pPr>
+        <w:rPr>
+          <w:rFonts w:ascii="Arial" w:hAnsi="Arial" w:cs="Arial"/>
+        </w:rPr>
+      </w:pPr>
+      <w:r>
+        <w:rPr>
+          <w:rFonts w:ascii="Arial" w:hAnsi="Arial" w:cs="Arial"/>
+        </w:rPr>
+        <w:t xml:space="preserve">          Now create new file on branch</w:t>
+      </w:r>
+    </w:p>
+    <w:p>
+      <w:pPr>
+        <w:rPr>
+          <w:rFonts w:ascii="Arial" w:hAnsi="Arial" w:cs="Arial"/>
+        </w:rPr>
+      </w:pPr>
+    </w:p>
+    <w:p>
+      <w:pPr>
+        <w:rPr>
+          <w:rFonts w:ascii="Arial" w:hAnsi="Arial" w:cs="Arial"/>
+        </w:rPr>
+      </w:pPr>
+      <w:r>
+        <w:rPr>
+          <w:rFonts w:ascii="Arial" w:hAnsi="Arial" w:cs="Arial"/>
+        </w:rPr>
+        <w:t xml:space="preserve">          git add &lt;new filename&gt;</w:t>
+      </w:r>
+    </w:p>
+    <w:p>
+      <w:pPr>
+        <w:rPr>
+          <w:rFonts w:ascii="Arial" w:hAnsi="Arial" w:cs="Arial"/>
+        </w:rPr>
+      </w:pPr>
+      <w:r>
+        <w:rPr>
+          <w:rFonts w:ascii="Arial" w:hAnsi="Arial" w:cs="Arial"/>
+        </w:rPr>
+        <w:t xml:space="preserve">          git commit -m “new file added”</w:t>
+      </w:r>
+    </w:p>
+    <w:p>
+      <w:pPr>
+        <w:rPr>
+          <w:rFonts w:ascii="Arial" w:hAnsi="Arial" w:cs="Arial"/>
+        </w:rPr>
+      </w:pPr>
+      <w:r>
+        <w:rPr>
+          <w:rFonts w:ascii="Arial" w:hAnsi="Arial" w:cs="Arial"/>
+        </w:rPr>
+        <w:t xml:space="preserve">           Merging:</w:t>
+      </w:r>
+    </w:p>
+    <w:p>
+      <w:pPr>
+        <w:rPr>
+          <w:rFonts w:ascii="Arial" w:hAnsi="Arial" w:cs="Arial"/>
+        </w:rPr>
+      </w:pPr>
+    </w:p>
+    <w:p>
+      <w:pPr>
+        <w:rPr>
+          <w:rFonts w:ascii="Arial" w:hAnsi="Arial" w:cs="Arial"/>
+        </w:rPr>
+      </w:pPr>
+      <w:r>
+        <w:rPr>
+          <w:rFonts w:ascii="Arial" w:hAnsi="Arial" w:cs="Arial"/>
+        </w:rPr>
+        <w:t xml:space="preserve">git checkout </w:t>
+      </w:r>
+      <w:proofErr w:type="gramStart"/>
+      <w:r>
+        <w:rPr>
+          <w:rFonts w:ascii="Arial" w:hAnsi="Arial" w:cs="Arial"/>
+        </w:rPr>
+        <w:t>master :</w:t>
+      </w:r>
+      <w:proofErr w:type="gramEnd"/>
+      <w:r>
+        <w:rPr>
+          <w:rFonts w:ascii="Arial" w:hAnsi="Arial" w:cs="Arial"/>
+        </w:rPr>
+        <w:t xml:space="preserve"> You will be again switch to the origin master branch.</w:t>
+      </w:r>
+    </w:p>
+    <w:p>
+      <w:pPr>
+        <w:rPr>
+          <w:rFonts w:ascii="Arial" w:hAnsi="Arial" w:cs="Arial"/>
+        </w:rPr>
+      </w:pPr>
+    </w:p>
+    <w:p>
+      <w:pPr>
+        <w:rPr>
+          <w:rFonts w:ascii="Arial" w:hAnsi="Arial" w:cs="Arial"/>
+        </w:rPr>
+      </w:pPr>
+      <w:r>
+        <w:rPr>
+          <w:rFonts w:ascii="Arial" w:hAnsi="Arial" w:cs="Arial"/>
+        </w:rPr>
+        <w:t>git merge &lt;</w:t>
+      </w:r>
+      <w:proofErr w:type="spellStart"/>
+      <w:r>
+        <w:rPr>
+          <w:rFonts w:ascii="Arial" w:hAnsi="Arial" w:cs="Arial"/>
+        </w:rPr>
+        <w:t>newbranch</w:t>
+      </w:r>
+      <w:proofErr w:type="spellEnd"/>
+      <w:proofErr w:type="gramStart"/>
+      <w:r>
+        <w:rPr>
+          <w:rFonts w:ascii="Arial" w:hAnsi="Arial" w:cs="Arial"/>
+        </w:rPr>
+        <w:t>&gt; :</w:t>
+      </w:r>
+      <w:proofErr w:type="gramEnd"/>
+      <w:r>
+        <w:rPr>
+          <w:rFonts w:ascii="Arial" w:hAnsi="Arial" w:cs="Arial"/>
+        </w:rPr>
+        <w:t xml:space="preserve"> Now new created file will get merged with origin master.</w:t>
+      </w:r>
+    </w:p>
+    <w:p>
+      <w:pPr>
+        <w:rPr>
+          <w:rFonts w:ascii="Arial" w:hAnsi="Arial" w:cs="Arial"/>
+        </w:rPr>
+      </w:pPr>
+    </w:p>
+    <w:p>
+      <w:pPr>
+        <w:rPr>
+          <w:rFonts w:ascii="Arial" w:hAnsi="Arial" w:cs="Arial"/>
+        </w:rPr>
+      </w:pPr>
+      <w:r>
+        <w:rPr>
+          <w:rFonts w:ascii="Arial" w:hAnsi="Arial" w:cs="Arial"/>
+        </w:rPr>
+        <w:t>Now you can delete the &lt;new branch&gt; and merge changes to the remote master.</w:t>
+      </w:r>
+    </w:p>
+    <w:p>
+      <w:pPr>
+        <w:rPr>
+          <w:rFonts w:ascii="Arial" w:hAnsi="Arial" w:cs="Arial"/>
+        </w:rPr>
+      </w:pPr>
+    </w:p>
+    <w:p>
+      <w:pPr>
+        <w:rPr>
+          <w:rFonts w:ascii="Arial" w:hAnsi="Arial" w:cs="Arial"/>
+        </w:rPr>
+      </w:pPr>
+      <w:r>
+        <w:rPr>
+          <w:rFonts w:ascii="Arial" w:hAnsi="Arial" w:cs="Arial"/>
+        </w:rPr>
+        <w:lastRenderedPageBreak/>
+        <w:t>git commit –amend: It is used to amend the last commit made.</w:t>
+      </w:r>
+    </w:p>
+    <w:p>
+      <w:pPr>
+        <w:rPr>
+          <w:rFonts w:ascii="Arial" w:hAnsi="Arial" w:cs="Arial"/>
+        </w:rPr>
+      </w:pPr>
+    </w:p>
+    <w:p>
+      <w:pPr>
+        <w:rPr>
+          <w:rFonts w:ascii="Arial" w:hAnsi="Arial" w:cs="Arial"/>
+        </w:rPr>
+      </w:pPr>
+    </w:p>
+    <w:p>
+      <w:pPr>
+        <w:rPr>
+          <w:rFonts w:ascii="Arial" w:hAnsi="Arial" w:cs="Arial"/>
+        </w:rPr>
+      </w:pPr>
+      <w:r>
+        <w:rPr>
+          <w:rFonts w:ascii="Arial" w:hAnsi="Arial" w:cs="Arial"/>
+        </w:rPr>
+        <w:t>git checkout HEAD &lt;filename&gt;: To discard changes to a specific file</w:t>
+      </w:r>
+    </w:p>
+    <w:p>
+      <w:pPr>
+        <w:rPr>
+          <w:rFonts w:ascii="Arial" w:hAnsi="Arial" w:cs="Arial"/>
+        </w:rPr>
+      </w:pPr>
+    </w:p>
+    <w:p>
+      <w:pPr>
+        <w:rPr>
+          <w:rFonts w:ascii="Arial" w:hAnsi="Arial" w:cs="Arial"/>
+        </w:rPr>
+      </w:pPr>
+    </w:p>
+    <w:p>
+      <w:pPr>
+        <w:rPr>
+          <w:rFonts w:ascii="Arial" w:hAnsi="Arial" w:cs="Arial"/>
+        </w:rPr>
+      </w:pPr>
+      <w:r>
+        <w:rPr>
+          <w:rFonts w:ascii="Arial" w:hAnsi="Arial" w:cs="Arial"/>
+        </w:rPr>
+        <w:t>git tag -a v1.4 -m "my version 1.4"</w:t>
+      </w:r>
+    </w:p>
+    <w:p>
+      <w:pPr>
+        <w:rPr>
+          <w:rFonts w:ascii="Arial" w:hAnsi="Arial" w:cs="Arial"/>
+        </w:rPr>
+      </w:pPr>
+      <w:r>
+        <w:rPr>
+          <w:rFonts w:ascii="Arial" w:hAnsi="Arial" w:cs="Arial"/>
+        </w:rPr>
+        <w:t xml:space="preserve">git tag is used for </w:t>
+      </w:r>
+      <w:proofErr w:type="gramStart"/>
+      <w:r>
+        <w:rPr>
+          <w:rFonts w:ascii="Arial" w:hAnsi="Arial" w:cs="Arial"/>
+        </w:rPr>
+        <w:t>tagging .</w:t>
+      </w:r>
+      <w:proofErr w:type="gramEnd"/>
+      <w:r>
+        <w:rPr>
+          <w:rFonts w:ascii="Arial" w:hAnsi="Arial" w:cs="Arial"/>
+        </w:rPr>
+        <w:t xml:space="preserve"> -m is used for specifying </w:t>
+      </w:r>
+      <w:proofErr w:type="gramStart"/>
+      <w:r>
+        <w:rPr>
+          <w:rFonts w:ascii="Arial" w:hAnsi="Arial" w:cs="Arial"/>
+        </w:rPr>
+        <w:t>the  message</w:t>
+      </w:r>
+      <w:proofErr w:type="gramEnd"/>
+      <w:r>
+        <w:rPr>
+          <w:rFonts w:ascii="Arial" w:hAnsi="Arial" w:cs="Arial"/>
+        </w:rPr>
+        <w:t xml:space="preserve"> which is stored with the tag.</w:t>
+      </w:r>
+    </w:p>
+    <w:p>
+      <w:pPr>
+        <w:rPr>
+          <w:rFonts w:ascii="Arial" w:hAnsi="Arial" w:cs="Arial"/>
+        </w:rPr>
+      </w:pPr>
+    </w:p>
+    <w:p>
+      <w:pPr>
+        <w:rPr>
+          <w:rFonts w:ascii="Arial" w:hAnsi="Arial" w:cs="Arial"/>
+        </w:rPr>
+      </w:pPr>
+      <w:r>
+        <w:rPr>
+          <w:rFonts w:ascii="Arial" w:hAnsi="Arial" w:cs="Arial"/>
+        </w:rPr>
+        <w:t>git show v1.4</w:t>
+      </w:r>
+    </w:p>
+    <w:p>
+      <w:pPr>
+        <w:rPr>
+          <w:rFonts w:ascii="Arial" w:hAnsi="Arial" w:cs="Arial"/>
+        </w:rPr>
+      </w:pPr>
+      <w:r>
+        <w:rPr>
+          <w:rFonts w:ascii="Arial" w:hAnsi="Arial" w:cs="Arial"/>
+        </w:rPr>
+        <w:t>You can see the tag data along with the commit that was tagged by using the git show command</w:t>
+      </w:r>
+    </w:p>
+    <w:p>
+      <w:pPr>
+        <w:rPr>
+          <w:rFonts w:ascii="Arial" w:hAnsi="Arial" w:cs="Arial"/>
+        </w:rPr>
+      </w:pPr>
+    </w:p>
+    <w:p>
+      <w:pPr>
+        <w:rPr>
+          <w:rFonts w:ascii="Arial" w:hAnsi="Arial" w:cs="Arial"/>
+        </w:rPr>
+      </w:pPr>
+      <w:r>
+        <w:rPr>
+          <w:rFonts w:ascii="Arial" w:hAnsi="Arial" w:cs="Arial"/>
+        </w:rPr>
+        <w:t xml:space="preserve">https://www.edureka.co/blog/ci-cd-pipeline/  </w:t>
+      </w:r>
+      <w:r>
+        <w:rPr>
+          <w:rFonts w:ascii="Arial" w:hAnsi="Arial" w:cs="Arial"/>
+        </w:rPr>
+        <w:t xml:space="preserve">    </w:t>
       </w:r>
       <w:bookmarkStart w:id="0" w:name="_GoBack"/>
       <w:bookmarkEnd w:id="0"/>
+      <w:r>
+        <w:rPr>
+          <w:rFonts w:ascii="Arial" w:hAnsi="Arial" w:cs="Arial"/>
+        </w:rPr>
+        <w:t xml:space="preserve">Nice link to check how Jenkins work with help of </w:t>
+      </w:r>
+      <w:proofErr w:type="gramStart"/>
+      <w:r>
+        <w:rPr>
+          <w:rFonts w:ascii="Arial" w:hAnsi="Arial" w:cs="Arial"/>
+        </w:rPr>
+        <w:t>example.(</w:t>
+      </w:r>
+      <w:proofErr w:type="gramEnd"/>
+      <w:r>
+        <w:rPr>
+          <w:rFonts w:ascii="Arial" w:hAnsi="Arial" w:cs="Arial"/>
+        </w:rPr>
+        <w:t>CI-CD in Jenkins)</w:t>
+      </w:r>
+    </w:p>
+    <w:p>
+      <w:pPr>
+        <w:rPr>
+          <w:rFonts w:ascii="Arial" w:hAnsi="Arial" w:cs="Arial"/>
+          <w:b/>
+        </w:rPr>
+      </w:pPr>
+    </w:p>
+    <w:p>
+      <w:pPr>
+        <w:rPr>
+          <w:rFonts w:ascii="Arial" w:hAnsi="Arial" w:cs="Arial"/>
+          <w:b/>
+        </w:rPr>
+      </w:pPr>
+      <w:r>
+        <w:rPr>
+          <w:rFonts w:ascii="Arial" w:hAnsi="Arial" w:cs="Arial"/>
+          <w:b/>
+        </w:rPr>
+        <w:t>Git Working Diagram:</w:t>
+      </w:r>
+    </w:p>
+    <w:p>
+      <w:pPr>
+        <w:rPr>
+          <w:rFonts w:ascii="Arial" w:hAnsi="Arial" w:cs="Arial"/>
+          <w:b/>
+        </w:rPr>
+      </w:pPr>
+    </w:p>
+    <w:p>
+      <w:pPr>
+        <w:rPr>
+          <w:rFonts w:ascii="Arial" w:hAnsi="Arial" w:cs="Arial"/>
+          <w:b/>
+        </w:rPr>
+      </w:pPr>
+    </w:p>
+    <w:p>
+      <w:pPr>
+        <w:rPr>
+          <w:rFonts w:ascii="Arial" w:eastAsia="Times New Roman" w:hAnsi="Arial" w:cs="Arial"/>
+        </w:rPr>
+      </w:pPr>
+      <w:r>
+        <w:rPr>
+          <w:rFonts w:ascii="Arial" w:eastAsia="Times New Roman" w:hAnsi="Arial" w:cs="Arial"/>
+        </w:rPr>
+        <w:fldChar w:fldCharType="begin"/>
+      </w:r>
+      <w:r>
+        <w:rPr>
+          <w:rFonts w:ascii="Arial" w:eastAsia="Times New Roman" w:hAnsi="Arial" w:cs="Arial"/>
+        </w:rPr>
+        <w:instrText xml:space="preserve"> INCLUDEPICTURE "https://www.codepoc.io/media/dotnetguts@gmail.com/20176/20170630170338.png" \* MERGEFORMATINET </w:instrText>
+      </w:r>
+      <w:r>
+        <w:rPr>
+          <w:rFonts w:ascii="Arial" w:eastAsia="Times New Roman" w:hAnsi="Arial" w:cs="Arial"/>
+        </w:rPr>
+        <w:fldChar w:fldCharType="separate"/>
+      </w:r>
+      <w:r>
+        <w:rPr>
+          <w:rFonts w:ascii="Arial" w:eastAsia="Times New Roman" w:hAnsi="Arial" w:cs="Arial"/>
+          <w:noProof/>
+        </w:rPr>
+        <w:drawing>
+          <wp:inline distT="0" distB="0" distL="0" distR="0" wp14:anchorId="2627F710" wp14:editId="1B01A046">
+            <wp:extent cx="5943600" cy="4613275"/>
+            <wp:effectExtent l="0" t="0" r="0" b="0"/>
+            <wp:docPr id="2" name="Picture 2" descr="Image result for git diagram"/>
+            <wp:cNvGraphicFramePr>
+              <a:graphicFrameLocks xmlns:a="http://schemas.openxmlformats.org/drawingml/2006/main" noChangeAspect="1"/>
+            </wp:cNvGraphicFramePr>
+            <a:graphic xmlns:a="http://schemas.openxmlformats.org/drawingml/2006/main">
+              <a:graphicData uri="http://schemas.openxmlformats.org/drawingml/2006/picture">
+                <pic:pic xmlns:pic="http://schemas.openxmlformats.org/drawingml/2006/picture">
+                  <pic:nvPicPr>
+                    <pic:cNvPr id="0" name="Picture 6" descr="Image result for git diagram"/>
+                    <pic:cNvPicPr>
+                      <a:picLocks noChangeAspect="1" noChangeArrowheads="1"/>
+                    </pic:cNvPicPr>
+                  </pic:nvPicPr>
+                  <pic:blipFill>
+                    <a:blip r:embed="rId4">
+                      <a:extLst>
+                        <a:ext uri="{28A0092B-C50C-407E-A947-70E740481C1C}">
+                          <a14:useLocalDpi xmlns:a14="http://schemas.microsoft.com/office/drawing/2010/main" val="0"/>
+                        </a:ext>
+                      </a:extLst>
+                    </a:blip>
+                    <a:srcRect/>
+                    <a:stretch>
+                      <a:fillRect/>
+                    </a:stretch>
+                  </pic:blipFill>
+                  <pic:spPr bwMode="auto">
+                    <a:xfrm>
+                      <a:off x="0" y="0"/>
+                      <a:ext cx="5943600" cy="4613275"/>
+                    </a:xfrm>
+                    <a:prstGeom prst="rect">
+                      <a:avLst/>
+                    </a:prstGeom>
+                    <a:noFill/>
+                    <a:ln>
+                      <a:noFill/>
+                    </a:ln>
+                  </pic:spPr>
+                </pic:pic>
+              </a:graphicData>
+            </a:graphic>
+          </wp:inline>
+        </w:drawing>
+      </w:r>
+      <w:r>
+        <w:rPr>
+          <w:rFonts w:ascii="Arial" w:eastAsia="Times New Roman" w:hAnsi="Arial" w:cs="Arial"/>
+        </w:rPr>
+        <w:fldChar w:fldCharType="end"/>
+      </w:r>
+    </w:p>
+    <w:p>
+      <w:pPr>
+        <w:rPr>
+          <w:rFonts w:ascii="Arial" w:hAnsi="Arial" w:cs="Arial"/>
+        </w:rPr>
+      </w:pPr>
+    </w:p>
+    <w:p>
+      <w:pPr>
+        <w:rPr>
+          <w:rFonts w:ascii="Arial" w:hAnsi="Arial" w:cs="Arial"/>
+        </w:rPr>
+      </w:pPr>
+    </w:p>
+    <w:p>
+      <w:pPr>
+        <w:rPr>
+          <w:rFonts w:ascii="Arial" w:hAnsi="Arial" w:cs="Arial"/>
+        </w:rPr>
+      </w:pPr>
     </w:p>
     <w:sectPr>
       <w:pgSz w:w="12240" w:h="15840"/>
@@ -453,6 +1411,33 @@
     <w:semiHidden/>
     <w:unhideWhenUsed/>
   </w:style>
+  <w:style w:type="paragraph" w:styleId="BalloonText">
+    <w:name w:val="Balloon Text"/>
+    <w:basedOn w:val="Normal"/>
+    <w:link w:val="BalloonTextChar"/>
+    <w:uiPriority w:val="99"/>
+    <w:semiHidden/>
+    <w:unhideWhenUsed/>
+    <w:rsid w:val="0094085B"/>
+    <w:rPr>
+      <w:rFonts w:ascii="Times New Roman" w:hAnsi="Times New Roman" w:cs="Times New Roman"/>
+      <w:sz w:val="18"/>
+      <w:szCs w:val="18"/>
+    </w:rPr>
+  </w:style>
+  <w:style w:type="character" w:customStyle="1" w:styleId="BalloonTextChar">
+    <w:name w:val="Balloon Text Char"/>
+    <w:basedOn w:val="DefaultParagraphFont"/>
+    <w:link w:val="BalloonText"/>
+    <w:uiPriority w:val="99"/>
+    <w:semiHidden/>
+    <w:rsid w:val="0094085B"/>
+    <w:rPr>
+      <w:rFonts w:ascii="Times New Roman" w:hAnsi="Times New Roman" w:cs="Times New Roman"/>
+      <w:sz w:val="18"/>
+      <w:szCs w:val="18"/>
+    </w:rPr>
+  </w:style>
 </w:styles>
 </file>
 

</xml_diff>